<commit_message>
Familiarity assessment updated by Robert
</commit_message>
<xml_diff>
--- a/Familiarity Assessment Requests/Request-1.docx
+++ b/Familiarity Assessment Requests/Request-1.docx
@@ -59,7 +59,10 @@
         <w:t xml:space="preserve"> </w:t>
       </w:r>
       <w:r>
-        <w:t>2/10/18</w:t>
+        <w:t>2/19</w:t>
+      </w:r>
+      <w:r>
+        <w:t>/18</w:t>
       </w:r>
     </w:p>
     <w:p>
@@ -77,8 +80,10 @@
         <w:t xml:space="preserve"> </w:t>
       </w:r>
       <w:r>
-        <w:t>5</w:t>
-      </w:r>
+        <w:t>7</w:t>
+      </w:r>
+      <w:bookmarkStart w:id="0" w:name="_GoBack"/>
+      <w:bookmarkEnd w:id="0"/>
     </w:p>
     <w:p/>
     <w:p/>
@@ -759,15 +764,7 @@
                 <w:rPr>
                   <w:rStyle w:val="Hyperlink"/>
                 </w:rPr>
-                <w:t>https://github.com/Palmer-Robert/CIT360_Palmer/blob/master/CIT360/CIT</w:t>
-              </w:r>
-              <w:bookmarkStart w:id="0" w:name="_GoBack"/>
-              <w:bookmarkEnd w:id="0"/>
-              <w:r>
-                <w:rPr>
-                  <w:rStyle w:val="Hyperlink"/>
-                </w:rPr>
-                <w:t>360/src/hibernateStudy/TestEmployee.java</w:t>
+                <w:t>https://github.com/Palmer-Robert/CIT360_Palmer/blob/master/CIT360/CIT360/src/hibernateStudy/TestEmployee.java</w:t>
               </w:r>
             </w:hyperlink>
           </w:p>

</xml_diff>